<commit_message>
mise au singulier du use case et rm de fichiers inutiles
</commit_message>
<xml_diff>
--- a/AnalyseBesoin/CasUtilisation.docx
+++ b/AnalyseBesoin/CasUtilisation.docx
@@ -260,1325 +260,1328 @@
       <w:r>
         <w:t>.</w:t>
       </w:r>
+    </w:p>
+    <w:p>
+      <w:pPr>
+        <w:pStyle w:val="Sansinterligne"/>
+        <w:ind w:left="708"/>
+        <w:jc w:val="both"/>
+      </w:pPr>
+    </w:p>
+    <w:p>
+      <w:pPr>
+        <w:pStyle w:val="Sansinterligne"/>
+        <w:jc w:val="both"/>
+      </w:pPr>
+      <w:r>
+        <w:t>Liste d’erreurs : -</w:t>
+      </w:r>
+      <w:r>
+        <w:t xml:space="preserve"> </w:t>
+      </w:r>
+      <w:r>
+        <w:t xml:space="preserve">Le fichier </w:t>
+      </w:r>
+      <w:proofErr w:type="spellStart"/>
+      <w:r>
+        <w:t>xml</w:t>
+      </w:r>
+      <w:proofErr w:type="spellEnd"/>
+      <w:r>
+        <w:t xml:space="preserve"> n’est pas syntaxiquement valide.</w:t>
+      </w:r>
+    </w:p>
+    <w:p>
+      <w:pPr>
+        <w:pStyle w:val="Sansinterligne"/>
+        <w:jc w:val="both"/>
+      </w:pPr>
+      <w:r>
+        <w:tab/>
+      </w:r>
+      <w:r>
+        <w:tab/>
+        <w:t xml:space="preserve">- L’un des tronçons décrit dans le fichier </w:t>
+      </w:r>
+      <w:proofErr w:type="spellStart"/>
+      <w:r>
+        <w:t>xml</w:t>
+      </w:r>
+      <w:proofErr w:type="spellEnd"/>
+      <w:r>
+        <w:t xml:space="preserve"> référence une intersection inconnue.</w:t>
+      </w:r>
+    </w:p>
+    <w:p>
+      <w:pPr>
+        <w:pStyle w:val="Sansinterligne"/>
+        <w:jc w:val="both"/>
+        <w:rPr>
+          <w:b/>
+        </w:rPr>
+      </w:pPr>
+    </w:p>
+    <w:p>
+      <w:pPr>
+        <w:pStyle w:val="Sansinterligne"/>
+        <w:jc w:val="both"/>
+        <w:rPr>
+          <w:b/>
+        </w:rPr>
+      </w:pPr>
+    </w:p>
+    <w:p>
+      <w:pPr>
+        <w:pStyle w:val="Sansinterligne"/>
+        <w:jc w:val="both"/>
+        <w:rPr>
+          <w:b/>
+        </w:rPr>
+      </w:pPr>
+      <w:r>
+        <w:rPr>
+          <w:b/>
+        </w:rPr>
+        <w:t>Cas d'utilisation:</w:t>
+      </w:r>
+    </w:p>
+    <w:p>
+      <w:pPr>
+        <w:pStyle w:val="Sansinterligne"/>
+        <w:ind w:firstLine="708"/>
+        <w:jc w:val="both"/>
+      </w:pPr>
+      <w:r>
+        <w:t>Cha</w:t>
+      </w:r>
+      <w:r>
+        <w:t>rger les demandes de livraisons à planifier</w:t>
+      </w:r>
+    </w:p>
+    <w:p>
+      <w:pPr>
+        <w:pStyle w:val="Sansinterligne"/>
+        <w:jc w:val="both"/>
+        <w:rPr>
+          <w:b/>
+        </w:rPr>
+      </w:pPr>
+      <w:r>
+        <w:rPr>
+          <w:b/>
+        </w:rPr>
+        <w:t>Description abrégée:</w:t>
+      </w:r>
+    </w:p>
+    <w:p>
+      <w:pPr>
+        <w:pStyle w:val="Sansinterligne"/>
+        <w:ind w:left="708"/>
+        <w:jc w:val="both"/>
+      </w:pPr>
+      <w:r>
+        <w:t xml:space="preserve">L’utilisateur demande au système de charger des demandes de livraison à planifier. </w:t>
+      </w:r>
+      <w:r>
+        <w:t xml:space="preserve">L'utilisateur </w:t>
+      </w:r>
+      <w:r>
+        <w:t>choisit un</w:t>
+      </w:r>
+      <w:r>
+        <w:t xml:space="preserve"> fichier XML décrivant les demandes de livraisons à planifier. Le système affiche la position de chaque d</w:t>
+      </w:r>
+      <w:r>
+        <w:t>emande de livraison sur le plan, ainsi que, pour chaque demande de livraison, sa plage horaire.</w:t>
+      </w:r>
+    </w:p>
+    <w:p>
+      <w:pPr>
+        <w:pStyle w:val="Sansinterligne"/>
+        <w:jc w:val="both"/>
+        <w:rPr>
+          <w:b/>
+        </w:rPr>
+      </w:pPr>
+      <w:r>
+        <w:rPr>
+          <w:b/>
+        </w:rPr>
+        <w:t>Précondition:</w:t>
+      </w:r>
+    </w:p>
+    <w:p>
+      <w:pPr>
+        <w:pStyle w:val="Sansinterligne"/>
+        <w:ind w:firstLine="708"/>
+        <w:jc w:val="both"/>
+      </w:pPr>
+      <w:r>
+        <w:t>Un plan est chargé.</w:t>
+      </w:r>
+    </w:p>
+    <w:p>
+      <w:pPr>
+        <w:pStyle w:val="Sansinterligne"/>
+        <w:jc w:val="both"/>
+        <w:rPr>
+          <w:b/>
+        </w:rPr>
+      </w:pPr>
+      <w:r>
+        <w:rPr>
+          <w:b/>
+        </w:rPr>
+        <w:t>Scénario principal:</w:t>
+      </w:r>
+    </w:p>
+    <w:p>
+      <w:pPr>
+        <w:pStyle w:val="Sansinterligne"/>
+        <w:ind w:left="708"/>
+        <w:jc w:val="both"/>
+      </w:pPr>
+      <w:r>
+        <w:t>1) Le système demande</w:t>
+      </w:r>
+      <w:r>
+        <w:t xml:space="preserve"> à l’utilisateur de choisir </w:t>
+      </w:r>
+      <w:r>
+        <w:t>un fichier XML décrivant les demandes de livraisons à planifier.</w:t>
+      </w:r>
+    </w:p>
+    <w:p>
+      <w:pPr>
+        <w:pStyle w:val="Sansinterligne"/>
+        <w:ind w:firstLine="708"/>
+        <w:jc w:val="both"/>
+      </w:pPr>
+      <w:r>
+        <w:t xml:space="preserve">2) L'utilisateur </w:t>
+      </w:r>
+      <w:r>
+        <w:t>choisit le fichier contenant l</w:t>
+      </w:r>
+      <w:r>
+        <w:t>es demandes de livraisons à planifier.</w:t>
+      </w:r>
+    </w:p>
+    <w:p>
+      <w:pPr>
+        <w:pStyle w:val="Sansinterligne"/>
+        <w:ind w:firstLine="708"/>
+        <w:jc w:val="both"/>
+      </w:pPr>
+      <w:r>
+        <w:t>3) Le système affiche le plan où chaque demande de livraison est mise en évidence.</w:t>
+      </w:r>
+    </w:p>
+    <w:p>
+      <w:pPr>
+        <w:pStyle w:val="Sansinterligne"/>
+        <w:jc w:val="both"/>
+        <w:rPr>
+          <w:b/>
+        </w:rPr>
+      </w:pPr>
+      <w:r>
+        <w:rPr>
+          <w:b/>
+        </w:rPr>
+        <w:t>Alternatives:</w:t>
+      </w:r>
+    </w:p>
+    <w:p>
+      <w:pPr>
+        <w:pStyle w:val="Sansinterligne"/>
+        <w:ind w:left="708"/>
+        <w:jc w:val="both"/>
+      </w:pPr>
+      <w:r>
+        <w:rPr>
+          <w:i/>
+        </w:rPr>
+        <w:t>2</w:t>
+      </w:r>
+      <w:r>
+        <w:rPr>
+          <w:i/>
+        </w:rPr>
+        <w:t>a</w:t>
+      </w:r>
+      <w:r>
+        <w:rPr>
+          <w:i/>
+        </w:rPr>
+        <w:t xml:space="preserve">) </w:t>
+      </w:r>
+      <w:r>
+        <w:t>Le fichier</w:t>
+      </w:r>
+      <w:r>
+        <w:t xml:space="preserve"> choisit par l’utilisateur</w:t>
+      </w:r>
+      <w:r>
+        <w:t xml:space="preserve"> n’est pas valide</w:t>
+      </w:r>
+      <w:r>
+        <w:t xml:space="preserve"> (se référer à la liste des erreurs pour la définition des cas de non validité du fichier)</w:t>
+      </w:r>
+      <w:r>
+        <w:t>. Le système indique que le fichier n'est pas valide et retourne à l'étape 1.</w:t>
+      </w:r>
+    </w:p>
+    <w:p>
+      <w:pPr>
+        <w:pStyle w:val="Sansinterligne"/>
+        <w:ind w:left="708"/>
+        <w:jc w:val="both"/>
+      </w:pPr>
+      <w:r>
+        <w:rPr>
+          <w:i/>
+        </w:rPr>
+        <w:t>1-3</w:t>
+      </w:r>
+      <w:r>
+        <w:rPr>
+          <w:i/>
+        </w:rPr>
+        <w:t>a)</w:t>
+      </w:r>
+      <w:r>
+        <w:t xml:space="preserve"> L'utilisateur indique au système qu'il souhaite annuler le chargement du fichier. Le système annule la demande de saisie.</w:t>
+      </w:r>
+    </w:p>
+    <w:p>
+      <w:pPr>
+        <w:pStyle w:val="Sansinterligne"/>
+        <w:ind w:left="708"/>
+        <w:jc w:val="both"/>
+      </w:pPr>
+    </w:p>
+    <w:p>
+      <w:pPr>
+        <w:pStyle w:val="Sansinterligne"/>
+        <w:jc w:val="both"/>
+      </w:pPr>
+      <w:r>
+        <w:t xml:space="preserve">Liste des erreurs : </w:t>
+      </w:r>
+    </w:p>
+    <w:p>
+      <w:pPr>
+        <w:pStyle w:val="Sansinterligne"/>
+        <w:ind w:left="708"/>
+        <w:jc w:val="both"/>
+      </w:pPr>
+      <w:r>
+        <w:rPr>
+          <w:i/>
+        </w:rPr>
+        <w:t>-</w:t>
+      </w:r>
+      <w:r>
+        <w:t xml:space="preserve"> Le fichier n'existe pas. </w:t>
+      </w:r>
+    </w:p>
+    <w:p>
+      <w:pPr>
+        <w:pStyle w:val="Sansinterligne"/>
+        <w:ind w:left="708"/>
+        <w:jc w:val="both"/>
+      </w:pPr>
+      <w:r>
+        <w:rPr>
+          <w:i/>
+        </w:rPr>
+        <w:t>-</w:t>
+      </w:r>
+      <w:r>
+        <w:t xml:space="preserve"> Le fichier décrit</w:t>
+      </w:r>
+      <w:r>
+        <w:t xml:space="preserve"> des fenêtres de livraisons qui se </w:t>
+      </w:r>
+      <w:r>
+        <w:t>chevauchent.</w:t>
+      </w:r>
+    </w:p>
+    <w:p>
+      <w:pPr>
+        <w:pStyle w:val="Sansinterligne"/>
+        <w:ind w:left="708"/>
+        <w:jc w:val="both"/>
+      </w:pPr>
+      <w:r>
+        <w:rPr>
+          <w:i/>
+        </w:rPr>
+        <w:t>-</w:t>
+      </w:r>
+      <w:r>
+        <w:t xml:space="preserve"> Le fichier contient une adresse qui n'existe pas dans le plan. </w:t>
+      </w:r>
+    </w:p>
+    <w:p>
+      <w:pPr>
+        <w:pStyle w:val="Sansinterligne"/>
+        <w:ind w:left="708"/>
+        <w:jc w:val="both"/>
+      </w:pPr>
+      <w:r>
+        <w:rPr>
+          <w:i/>
+        </w:rPr>
+        <w:t>-</w:t>
+      </w:r>
+      <w:r>
+        <w:t xml:space="preserve"> Le fichier décrit</w:t>
+      </w:r>
+      <w:r>
+        <w:t xml:space="preserve"> une fenêtre de livraison dont la date de fin est antérieure à la date de début. </w:t>
+      </w:r>
+      <w:r>
+        <w:rPr>
+          <w:i/>
+        </w:rPr>
+        <w:t xml:space="preserve">- </w:t>
+      </w:r>
+      <w:r>
+        <w:t xml:space="preserve">Le fichier n’est pas syntaxiquement valide. </w:t>
+      </w:r>
+    </w:p>
+    <w:p>
+      <w:pPr>
+        <w:pStyle w:val="Sansinterligne"/>
+        <w:jc w:val="both"/>
+      </w:pPr>
+    </w:p>
+    <w:p>
+      <w:pPr>
+        <w:pStyle w:val="Sansinterligne"/>
+        <w:jc w:val="both"/>
+        <w:rPr>
+          <w:b/>
+        </w:rPr>
+      </w:pPr>
+    </w:p>
+    <w:p>
+      <w:pPr>
+        <w:pStyle w:val="Sansinterligne"/>
+        <w:jc w:val="both"/>
+        <w:rPr>
+          <w:b/>
+        </w:rPr>
+      </w:pPr>
+    </w:p>
+    <w:p>
+      <w:pPr>
+        <w:pStyle w:val="Sansinterligne"/>
+        <w:jc w:val="both"/>
+        <w:rPr>
+          <w:b/>
+        </w:rPr>
+      </w:pPr>
+      <w:r>
+        <w:rPr>
+          <w:b/>
+        </w:rPr>
+        <w:t>Cas d'utilisation:</w:t>
+      </w:r>
+    </w:p>
+    <w:p>
+      <w:pPr>
+        <w:pStyle w:val="Sansinterligne"/>
+        <w:ind w:firstLine="708"/>
+        <w:jc w:val="both"/>
+      </w:pPr>
+      <w:r>
+        <w:t>Calculer une tournée.</w:t>
+      </w:r>
+    </w:p>
+    <w:p>
+      <w:pPr>
+        <w:pStyle w:val="Sansinterligne"/>
+        <w:jc w:val="both"/>
+        <w:rPr>
+          <w:b/>
+        </w:rPr>
+      </w:pPr>
+      <w:r>
+        <w:rPr>
+          <w:b/>
+        </w:rPr>
+        <w:t>Description abrégée:</w:t>
+      </w:r>
+    </w:p>
+    <w:p>
+      <w:pPr>
+        <w:pStyle w:val="Sansinterligne"/>
+        <w:ind w:left="708"/>
+        <w:jc w:val="both"/>
+      </w:pPr>
+      <w:r>
+        <w:t>L'utilisateur demande au système de calculer la tournée de livraison. Le système calcule la tournée à partir des données qu'il possède sur les points de livraison puis affiche l'itinéraire à emprunter sur le plan. Le système affiche aussi, dans une autre partie de l'écran</w:t>
+      </w:r>
+      <w:r>
+        <w:t>, les livraisons dans l'ordre dans</w:t>
+      </w:r>
+      <w:r>
+        <w:t xml:space="preserve"> </w:t>
+      </w:r>
+      <w:r>
+        <w:t>lesquelles</w:t>
+      </w:r>
+      <w:r>
+        <w:t xml:space="preserve"> </w:t>
+      </w:r>
+      <w:r>
+        <w:t xml:space="preserve">elles </w:t>
+      </w:r>
+      <w:r>
+        <w:t>vont être réalisées.</w:t>
+      </w:r>
+    </w:p>
+    <w:p>
+      <w:pPr>
+        <w:pStyle w:val="Sansinterligne"/>
+        <w:jc w:val="both"/>
+        <w:rPr>
+          <w:b/>
+        </w:rPr>
+      </w:pPr>
+      <w:r>
+        <w:rPr>
+          <w:b/>
+        </w:rPr>
+        <w:t>Préconditions:</w:t>
+      </w:r>
+    </w:p>
+    <w:p>
+      <w:pPr>
+        <w:pStyle w:val="Sansinterligne"/>
+        <w:ind w:firstLine="708"/>
+        <w:jc w:val="both"/>
+      </w:pPr>
+      <w:r>
+        <w:t>Un plan est chargé.</w:t>
+      </w:r>
+    </w:p>
+    <w:p>
+      <w:pPr>
+        <w:pStyle w:val="Sansinterligne"/>
+        <w:ind w:firstLine="708"/>
+        <w:jc w:val="both"/>
+      </w:pPr>
+      <w:r>
+        <w:t>Un ensemble de points de livraison est chargé.</w:t>
+      </w:r>
+    </w:p>
+    <w:p>
+      <w:pPr>
+        <w:pStyle w:val="Sansinterligne"/>
+        <w:jc w:val="both"/>
+        <w:rPr>
+          <w:b/>
+        </w:rPr>
+      </w:pPr>
+      <w:r>
+        <w:rPr>
+          <w:b/>
+        </w:rPr>
+        <w:t>Scénario principal:</w:t>
+      </w:r>
+    </w:p>
+    <w:p>
+      <w:pPr>
+        <w:pStyle w:val="Sansinterligne"/>
+        <w:ind w:left="708"/>
+        <w:jc w:val="both"/>
+      </w:pPr>
+      <w:r>
+        <w:t>1) Le système calcule l'itinéraire à partir des données qu'il possède sur les points de livraison (fenêtre temporelle et localisation).</w:t>
+      </w:r>
+    </w:p>
+    <w:p>
+      <w:pPr>
+        <w:pStyle w:val="Sansinterligne"/>
+        <w:ind w:firstLine="708"/>
+        <w:jc w:val="both"/>
+      </w:pPr>
+      <w:r>
+        <w:t>2) Le système affiche sur le plan, l'itinéraire à emprunter.</w:t>
+      </w:r>
+    </w:p>
+    <w:p>
+      <w:pPr>
+        <w:pStyle w:val="Sansinterligne"/>
+        <w:ind w:left="708"/>
+        <w:jc w:val="both"/>
+      </w:pPr>
+      <w:r>
+        <w:t xml:space="preserve">3) Le système affiche la liste </w:t>
+      </w:r>
+      <w:r>
+        <w:t>des livraisons</w:t>
+      </w:r>
+      <w:r>
+        <w:t xml:space="preserve"> dans un autre cadre de l'écran. Cette liste respecte le même ordre que celui de la tournée.</w:t>
+      </w:r>
+    </w:p>
+    <w:p>
+      <w:pPr>
+        <w:pStyle w:val="Sansinterligne"/>
+        <w:jc w:val="both"/>
+      </w:pPr>
+    </w:p>
+    <w:p>
+      <w:pPr>
+        <w:pStyle w:val="Sansinterligne"/>
+        <w:jc w:val="both"/>
+        <w:rPr>
+          <w:b/>
+        </w:rPr>
+      </w:pPr>
+      <w:r>
+        <w:rPr>
+          <w:b/>
+        </w:rPr>
+        <w:t>Alternatives:</w:t>
+      </w:r>
+    </w:p>
+    <w:p>
+      <w:pPr>
+        <w:pStyle w:val="Sansinterligne"/>
+        <w:ind w:left="705"/>
+        <w:jc w:val="both"/>
+      </w:pPr>
+      <w:r>
+        <w:rPr>
+          <w:i/>
+        </w:rPr>
+        <w:t>1a)</w:t>
+      </w:r>
+      <w:r>
+        <w:t xml:space="preserve"> Le temps de  calcul de la tournée par le système dépasse</w:t>
+      </w:r>
+      <w:r>
+        <w:t xml:space="preserve"> le temps limite de calcul fixé. On passe à l’étape 2, mais l’itinéraire affiché par le système n’est pas l’itinéraire optimum, c’est le meilleur itinéraire que le système ait pu calculer dans le temps limite.  </w:t>
+      </w:r>
+    </w:p>
+    <w:p>
+      <w:pPr>
+        <w:pStyle w:val="Sansinterligne"/>
+        <w:ind w:firstLine="708"/>
+        <w:jc w:val="both"/>
+      </w:pPr>
+      <w:r>
+        <w:rPr>
+          <w:i/>
+        </w:rPr>
+        <w:t>3a)</w:t>
+      </w:r>
+      <w:r>
+        <w:t xml:space="preserve"> Certaines livraisons ne respectent pas la fenêtre temporelle qui leur imposée.</w:t>
+      </w:r>
+    </w:p>
+    <w:p>
+      <w:pPr>
+        <w:pStyle w:val="Sansinterligne"/>
+        <w:ind w:firstLine="708"/>
+        <w:jc w:val="both"/>
+      </w:pPr>
+      <w:r>
+        <w:t>Ces livraisons sont signalées à l'utilisateur par un indicateur visuel.</w:t>
+      </w:r>
+    </w:p>
+    <w:p>
+      <w:pPr>
+        <w:pStyle w:val="Sansinterligne"/>
+        <w:jc w:val="both"/>
+      </w:pPr>
+    </w:p>
+    <w:p>
+      <w:pPr>
+        <w:pStyle w:val="Sansinterligne"/>
+        <w:jc w:val="both"/>
+      </w:pPr>
+    </w:p>
+    <w:p>
+      <w:pPr>
+        <w:pStyle w:val="Sansinterligne"/>
+        <w:jc w:val="both"/>
+      </w:pPr>
+    </w:p>
+    <w:p>
+      <w:pPr>
+        <w:pStyle w:val="Sansinterligne"/>
+        <w:jc w:val="both"/>
+        <w:rPr>
+          <w:b/>
+        </w:rPr>
+      </w:pPr>
+      <w:r>
+        <w:rPr>
+          <w:b/>
+        </w:rPr>
+        <w:t>Cas d’utilisation : </w:t>
+      </w:r>
+    </w:p>
+    <w:p>
+      <w:pPr>
+        <w:pStyle w:val="Sansinterligne"/>
+        <w:jc w:val="both"/>
+      </w:pPr>
+      <w:r>
+        <w:tab/>
+        <w:t>Modifier les livraisons d’une tournée</w:t>
+      </w:r>
+    </w:p>
+    <w:p>
+      <w:pPr>
+        <w:pStyle w:val="Sansinterligne"/>
+        <w:jc w:val="both"/>
+      </w:pPr>
+      <w:r>
+        <w:tab/>
+      </w:r>
+    </w:p>
+    <w:p>
+      <w:pPr>
+        <w:pStyle w:val="Sansinterligne"/>
+        <w:jc w:val="both"/>
+      </w:pPr>
+      <w:r>
+        <w:tab/>
+        <w:t>Ce cas d’utilisation est détaillé ici en plusieurs scenarios possibles de modification</w:t>
+      </w:r>
+    </w:p>
+    <w:p>
+      <w:pPr>
+        <w:pStyle w:val="Sansinterligne"/>
+        <w:ind w:firstLine="708"/>
+        <w:jc w:val="both"/>
+      </w:pPr>
+    </w:p>
+    <w:p>
+      <w:pPr>
+        <w:pStyle w:val="Sansinterligne"/>
+        <w:jc w:val="both"/>
+        <w:rPr>
+          <w:b/>
+          <w:i/>
+        </w:rPr>
+      </w:pPr>
+      <w:r>
+        <w:rPr>
+          <w:b/>
+          <w:i/>
+        </w:rPr>
+        <w:t>Cas d’utilisation</w:t>
+      </w:r>
+      <w:r>
+        <w:rPr>
+          <w:b/>
+          <w:i/>
+        </w:rPr>
+        <w:t xml:space="preserve"> 1</w:t>
+      </w:r>
+      <w:r>
+        <w:rPr>
+          <w:b/>
+          <w:i/>
+        </w:rPr>
+        <w:t>:</w:t>
+      </w:r>
+    </w:p>
+    <w:p>
+      <w:pPr>
+        <w:pStyle w:val="Sansinterligne"/>
+        <w:ind w:firstLine="708"/>
+        <w:jc w:val="both"/>
+      </w:pPr>
+      <w:r>
+        <w:t>Supprimer des livraisons</w:t>
+      </w:r>
+    </w:p>
+    <w:p>
+      <w:pPr>
+        <w:pStyle w:val="Sansinterligne"/>
+        <w:jc w:val="both"/>
+      </w:pPr>
+      <w:r>
+        <w:rPr>
+          <w:b/>
+        </w:rPr>
+        <w:t>Description abrégée:</w:t>
+      </w:r>
+      <w:r>
+        <w:t xml:space="preserve"> </w:t>
+      </w:r>
+    </w:p>
+    <w:p>
+      <w:pPr>
+        <w:pStyle w:val="Sansinterligne"/>
+        <w:ind w:left="708"/>
+        <w:jc w:val="both"/>
+      </w:pPr>
+      <w:r>
+        <w:t xml:space="preserve">L'utilisateur sélectionne des points de livraison d'une tournée qu’il souhaite supprimer de la tournée et </w:t>
+      </w:r>
+      <w:r>
+        <w:t xml:space="preserve">demande au système de supprimer ces livraisons. </w:t>
+      </w:r>
+      <w:r>
+        <w:t xml:space="preserve">Le système </w:t>
+      </w:r>
+      <w:r>
+        <w:t xml:space="preserve">effectue la suppression et </w:t>
+      </w:r>
+      <w:r>
+        <w:t xml:space="preserve">affiche la nouvelle </w:t>
+      </w:r>
+      <w:r>
+        <w:t>tournée.</w:t>
+      </w:r>
+    </w:p>
+    <w:p>
+      <w:pPr>
+        <w:pStyle w:val="Sansinterligne"/>
+        <w:jc w:val="both"/>
+      </w:pPr>
+      <w:r>
+        <w:rPr>
+          <w:b/>
+        </w:rPr>
+        <w:t>Précondition:</w:t>
+      </w:r>
+      <w:r>
+        <w:t xml:space="preserve"> </w:t>
+      </w:r>
+    </w:p>
+    <w:p>
+      <w:pPr>
+        <w:pStyle w:val="Sansinterligne"/>
+        <w:ind w:firstLine="708"/>
+        <w:jc w:val="both"/>
+      </w:pPr>
+      <w:r>
+        <w:t>Le plan est chargé, la demande est chargée et une tournée est calculée.</w:t>
+      </w:r>
+    </w:p>
+    <w:p>
+      <w:pPr>
+        <w:pStyle w:val="Sansinterligne"/>
+        <w:jc w:val="both"/>
+        <w:rPr>
+          <w:b/>
+        </w:rPr>
+      </w:pPr>
+      <w:r>
+        <w:rPr>
+          <w:b/>
+        </w:rPr>
+        <w:t>Scénario principal:</w:t>
+      </w:r>
+    </w:p>
+    <w:p>
+      <w:pPr>
+        <w:pStyle w:val="Sansinterligne"/>
+        <w:ind w:firstLine="708"/>
+        <w:jc w:val="both"/>
+      </w:pPr>
+      <w:r>
+        <w:rPr>
+          <w:i/>
+        </w:rPr>
+        <w:t>1</w:t>
+      </w:r>
+      <w:r>
+        <w:t xml:space="preserve">) </w:t>
+      </w:r>
+      <w:r>
+        <w:t>L'utilisateur choisit</w:t>
+      </w:r>
+      <w:r>
+        <w:t xml:space="preserve"> des points de livraison qui appartiennent à la tournée calculée.</w:t>
+      </w:r>
+    </w:p>
+    <w:p>
+      <w:pPr>
+        <w:pStyle w:val="Sansinterligne"/>
+        <w:ind w:firstLine="708"/>
+        <w:jc w:val="both"/>
+      </w:pPr>
+      <w:r>
+        <w:rPr>
+          <w:i/>
+        </w:rPr>
+        <w:t>2)</w:t>
+      </w:r>
+      <w:r>
+        <w:t xml:space="preserve"> L'utilisateur </w:t>
+      </w:r>
+      <w:r>
+        <w:t>demande au système de supprimer les points de livraisons choisis.</w:t>
+      </w:r>
+    </w:p>
+    <w:p>
+      <w:pPr>
+        <w:pStyle w:val="Sansinterligne"/>
+        <w:ind w:firstLine="708"/>
+        <w:jc w:val="both"/>
+      </w:pPr>
+      <w:r>
+        <w:t>3) Le système enlève les points de livraison choisis de la tournée.</w:t>
+      </w:r>
+    </w:p>
+    <w:p>
+      <w:pPr>
+        <w:pStyle w:val="Sansinterligne"/>
+        <w:ind w:firstLine="708"/>
+        <w:jc w:val="both"/>
+      </w:pPr>
+      <w:r>
+        <w:rPr>
+          <w:i/>
+        </w:rPr>
+        <w:t>4</w:t>
+      </w:r>
+      <w:r>
+        <w:rPr>
+          <w:i/>
+        </w:rPr>
+        <w:t>)</w:t>
+      </w:r>
+      <w:r>
+        <w:t xml:space="preserve"> Le système affiche la nouvelle tournée</w:t>
+      </w:r>
+      <w:r>
+        <w:t xml:space="preserve"> modifiée</w:t>
+      </w:r>
+      <w:r>
+        <w:t>.</w:t>
+      </w:r>
+    </w:p>
+    <w:p>
+      <w:pPr>
+        <w:pStyle w:val="Sansinterligne"/>
+        <w:jc w:val="both"/>
+        <w:rPr>
+          <w:b/>
+        </w:rPr>
+      </w:pPr>
+      <w:r>
+        <w:rPr>
+          <w:b/>
+        </w:rPr>
+        <w:t>Alternatives:</w:t>
+      </w:r>
+    </w:p>
+    <w:p>
+      <w:pPr>
+        <w:pStyle w:val="Sansinterligne"/>
+        <w:ind w:left="708"/>
+        <w:jc w:val="both"/>
+      </w:pPr>
+      <w:r>
+        <w:rPr>
+          <w:i/>
+        </w:rPr>
+        <w:t>2</w:t>
+      </w:r>
+      <w:r>
+        <w:rPr>
+          <w:i/>
+        </w:rPr>
+        <w:t>a)</w:t>
+      </w:r>
+      <w:r>
+        <w:t xml:space="preserve"> Un point de livraison choisi</w:t>
+      </w:r>
+      <w:r>
+        <w:t xml:space="preserve"> n'appart</w:t>
+      </w:r>
+      <w:r>
+        <w:t xml:space="preserve">ient pas à la tournée calculée. </w:t>
+      </w:r>
+      <w:r>
+        <w:t>Le système indique que le point n'est pas valide et retourne à l'étape 1.</w:t>
+      </w:r>
+    </w:p>
+    <w:p>
+      <w:pPr>
+        <w:pStyle w:val="Sansinterligne"/>
+        <w:ind w:left="708"/>
+        <w:jc w:val="both"/>
+      </w:pPr>
+      <w:r>
+        <w:rPr>
+          <w:i/>
+        </w:rPr>
+        <w:t>2b</w:t>
+      </w:r>
+      <w:r>
+        <w:rPr>
+          <w:i/>
+        </w:rPr>
+        <w:t>)</w:t>
+      </w:r>
+      <w:r>
+        <w:t xml:space="preserve"> Un point sélectionné est l'</w:t>
+      </w:r>
+      <w:r>
+        <w:t>entrepôt. L</w:t>
+      </w:r>
+      <w:r>
+        <w:t>e système indique qu'il n'est pas possible de supprimer l'</w:t>
+      </w:r>
+      <w:r>
+        <w:t>entrepôt</w:t>
+      </w:r>
+      <w:r>
+        <w:t>.</w:t>
+      </w:r>
+    </w:p>
+    <w:p>
+      <w:pPr>
+        <w:pStyle w:val="Sansinterligne"/>
+        <w:jc w:val="both"/>
+        <w:rPr>
+          <w:i/>
+        </w:rPr>
+      </w:pPr>
+    </w:p>
+    <w:p>
+      <w:pPr>
+        <w:pStyle w:val="Sansinterligne"/>
+        <w:jc w:val="both"/>
+      </w:pPr>
+    </w:p>
+    <w:p>
+      <w:pPr>
+        <w:pStyle w:val="Sansinterligne"/>
+        <w:jc w:val="both"/>
+        <w:rPr>
+          <w:b/>
+          <w:i/>
+        </w:rPr>
+      </w:pPr>
+      <w:r>
+        <w:rPr>
+          <w:b/>
+          <w:i/>
+        </w:rPr>
+        <w:lastRenderedPageBreak/>
+        <w:t>Cas d’utilisation</w:t>
+      </w:r>
+      <w:r>
+        <w:rPr>
+          <w:b/>
+          <w:i/>
+        </w:rPr>
+        <w:t xml:space="preserve"> 2</w:t>
+      </w:r>
+      <w:r>
+        <w:rPr>
+          <w:b/>
+          <w:i/>
+        </w:rPr>
+        <w:t>:</w:t>
+      </w:r>
+    </w:p>
+    <w:p>
+      <w:pPr>
+        <w:pStyle w:val="Sansinterligne"/>
+        <w:ind w:firstLine="708"/>
+        <w:jc w:val="both"/>
+      </w:pPr>
+      <w:r>
+        <w:t>Ajouter des livraisons</w:t>
+      </w:r>
+    </w:p>
+    <w:p>
+      <w:pPr>
+        <w:pStyle w:val="Sansinterligne"/>
+        <w:jc w:val="both"/>
+      </w:pPr>
+      <w:r>
+        <w:rPr>
+          <w:b/>
+        </w:rPr>
+        <w:t>Description abrégée:</w:t>
+      </w:r>
+      <w:r>
+        <w:t xml:space="preserve"> </w:t>
+      </w:r>
+    </w:p>
+    <w:p>
+      <w:pPr>
+        <w:pStyle w:val="Sansinterligne"/>
+        <w:ind w:left="708"/>
+        <w:jc w:val="both"/>
+      </w:pPr>
+      <w:r>
+        <w:t xml:space="preserve">L'utilisateur </w:t>
+      </w:r>
+      <w:r>
+        <w:t>choisit</w:t>
+      </w:r>
+      <w:r>
+        <w:t xml:space="preserve"> un point</w:t>
+      </w:r>
+      <w:r>
+        <w:t xml:space="preserve"> de livraison sur le plan et</w:t>
+      </w:r>
+      <w:r>
+        <w:t xml:space="preserve"> </w:t>
+      </w:r>
+      <w:r>
+        <w:t>demande au système d’ajouter ce point</w:t>
+      </w:r>
+      <w:r>
+        <w:t xml:space="preserve"> de livraison. </w:t>
+      </w:r>
+      <w:r>
+        <w:t>Le système affiche l</w:t>
+      </w:r>
+      <w:r>
+        <w:t>a nouvelle tournée contenant le point</w:t>
+      </w:r>
+      <w:r>
+        <w:t xml:space="preserve"> de livraison </w:t>
+      </w:r>
+      <w:r>
+        <w:t>sélectionné</w:t>
+      </w:r>
+      <w:r>
+        <w:t>.</w:t>
+      </w:r>
+    </w:p>
+    <w:p>
+      <w:pPr>
+        <w:pStyle w:val="Sansinterligne"/>
+        <w:jc w:val="both"/>
+      </w:pPr>
+      <w:r>
+        <w:rPr>
+          <w:b/>
+        </w:rPr>
+        <w:t>Précondition:</w:t>
+      </w:r>
+      <w:r>
+        <w:t xml:space="preserve"> </w:t>
+      </w:r>
+    </w:p>
+    <w:p>
+      <w:pPr>
+        <w:pStyle w:val="Sansinterligne"/>
+        <w:ind w:firstLine="708"/>
+        <w:jc w:val="both"/>
+      </w:pPr>
+      <w:r>
+        <w:t>Le plan est chargé, la demande est chargée et une tournée est calculée.</w:t>
+      </w:r>
+    </w:p>
+    <w:p>
+      <w:pPr>
+        <w:pStyle w:val="Sansinterligne"/>
+        <w:jc w:val="both"/>
+        <w:rPr>
+          <w:b/>
+        </w:rPr>
+      </w:pPr>
+      <w:r>
+        <w:rPr>
+          <w:b/>
+        </w:rPr>
+        <w:t>Scénario principal:</w:t>
+      </w:r>
+    </w:p>
+    <w:p>
+      <w:pPr>
+        <w:pStyle w:val="Sansinterligne"/>
+        <w:ind w:firstLine="708"/>
+        <w:jc w:val="both"/>
+      </w:pPr>
+      <w:r>
+        <w:rPr>
+          <w:i/>
+        </w:rPr>
+        <w:t>1)</w:t>
+      </w:r>
+      <w:r>
+        <w:t xml:space="preserve"> L'ut</w:t>
+      </w:r>
+      <w:r>
+        <w:t>ilisateur choisit</w:t>
+      </w:r>
+      <w:r>
+        <w:t xml:space="preserve"> un point</w:t>
+      </w:r>
+      <w:r>
+        <w:t xml:space="preserve"> de livraison à ajouter à la tournée. </w:t>
+      </w:r>
+    </w:p>
+    <w:p>
+      <w:pPr>
+        <w:pStyle w:val="Sansinterligne"/>
+        <w:ind w:firstLine="708"/>
+        <w:jc w:val="both"/>
+      </w:pPr>
+      <w:r>
+        <w:rPr>
+          <w:i/>
+        </w:rPr>
+        <w:t>2)</w:t>
+      </w:r>
+      <w:r>
+        <w:t xml:space="preserve"> L'utilisateur </w:t>
+      </w:r>
+      <w:r>
+        <w:t>demande au système d’</w:t>
+      </w:r>
+      <w:r>
+        <w:t>ajouter le point de livraison choisi</w:t>
+      </w:r>
+      <w:r>
+        <w:t>.</w:t>
+      </w:r>
+    </w:p>
+    <w:p>
+      <w:pPr>
+        <w:pStyle w:val="Sansinterligne"/>
+        <w:ind w:left="708"/>
+        <w:jc w:val="both"/>
+      </w:pPr>
+      <w:r>
+        <w:t>3) Le système demande à l’utilisateur de choisir un point de livraison de la tournée après lequel</w:t>
+      </w:r>
+      <w:r>
+        <w:t xml:space="preserve"> le point de livraison choisi précédemment doit être ajouté</w:t>
+      </w:r>
+      <w:r>
+        <w:t>.</w:t>
+      </w:r>
+    </w:p>
+    <w:p>
+      <w:pPr>
+        <w:pStyle w:val="Sansinterligne"/>
+        <w:ind w:left="708"/>
+        <w:jc w:val="both"/>
+      </w:pPr>
+      <w:r>
+        <w:t xml:space="preserve">4) L’utilisateur choisit le point demandé. </w:t>
+      </w:r>
+    </w:p>
+    <w:p>
+      <w:pPr>
+        <w:pStyle w:val="Sansinterligne"/>
+        <w:ind w:firstLine="708"/>
+        <w:jc w:val="both"/>
+      </w:pPr>
+      <w:r>
+        <w:t>5</w:t>
+      </w:r>
+      <w:r>
+        <w:t>) Le système ajoute à la tournée</w:t>
+      </w:r>
+      <w:r>
+        <w:t xml:space="preserve"> le point de livraison choisi</w:t>
+      </w:r>
+      <w:r>
+        <w:t>.</w:t>
+      </w:r>
+    </w:p>
+    <w:p>
+      <w:pPr>
+        <w:pStyle w:val="Sansinterligne"/>
+        <w:ind w:firstLine="708"/>
+        <w:jc w:val="both"/>
+      </w:pPr>
+      <w:r>
+        <w:t>6</w:t>
+      </w:r>
+      <w:r>
+        <w:t>)</w:t>
+      </w:r>
+      <w:r>
+        <w:t xml:space="preserve"> Le</w:t>
+      </w:r>
+      <w:r>
+        <w:t xml:space="preserve"> système affiche la nouvelle tournée.</w:t>
+      </w:r>
+    </w:p>
+    <w:p>
+      <w:pPr>
+        <w:pStyle w:val="Sansinterligne"/>
+        <w:jc w:val="both"/>
+      </w:pPr>
+    </w:p>
+    <w:p>
+      <w:pPr>
+        <w:pStyle w:val="Sansinterligne"/>
+        <w:jc w:val="both"/>
+        <w:rPr>
+          <w:b/>
+        </w:rPr>
+      </w:pPr>
+      <w:r>
+        <w:rPr>
+          <w:b/>
+        </w:rPr>
+        <w:t>Alternatives:</w:t>
+      </w:r>
+    </w:p>
+    <w:p>
+      <w:pPr>
+        <w:pStyle w:val="Sansinterligne"/>
+        <w:ind w:left="708"/>
+        <w:jc w:val="both"/>
+      </w:pPr>
+      <w:r>
+        <w:rPr>
+          <w:i/>
+        </w:rPr>
+        <w:t>2</w:t>
+      </w:r>
+      <w:r>
+        <w:rPr>
+          <w:i/>
+        </w:rPr>
+        <w:t>a)</w:t>
+      </w:r>
+      <w:r>
+        <w:t xml:space="preserve"> Le</w:t>
+      </w:r>
+      <w:r>
+        <w:t xml:space="preserve"> point sélectionné appartient à la tournée calculée. Le système indique que le point n'est pas valide et retourne à l'étape 1.</w:t>
+      </w:r>
+      <w:r>
+        <w:tab/>
+      </w:r>
+    </w:p>
+    <w:p>
+      <w:pPr>
+        <w:pStyle w:val="Sansinterligne"/>
+        <w:ind w:left="708"/>
+        <w:jc w:val="both"/>
+      </w:pPr>
+      <w:r>
+        <w:rPr>
+          <w:i/>
+        </w:rPr>
+        <w:t>4a)</w:t>
+      </w:r>
+      <w:r>
+        <w:t xml:space="preserve"> Le point sélectionné n’appartient pas à la tournée calculée. Le système indique que le point n'est pas valide et retourne à</w:t>
+      </w:r>
       <w:bookmarkStart w:id="0" w:name="_GoBack"/>
       <w:bookmarkEnd w:id="0"/>
-    </w:p>
-    <w:p>
-      <w:pPr>
-        <w:pStyle w:val="Sansinterligne"/>
-        <w:ind w:left="708"/>
-        <w:jc w:val="both"/>
-      </w:pPr>
-    </w:p>
-    <w:p>
-      <w:pPr>
-        <w:pStyle w:val="Sansinterligne"/>
-        <w:jc w:val="both"/>
-      </w:pPr>
-      <w:r>
-        <w:t>Liste d’erreurs : -</w:t>
-      </w:r>
-      <w:r>
-        <w:t xml:space="preserve"> </w:t>
-      </w:r>
-      <w:r>
-        <w:t xml:space="preserve">Le fichier </w:t>
-      </w:r>
-      <w:proofErr w:type="spellStart"/>
-      <w:r>
-        <w:t>xml</w:t>
-      </w:r>
-      <w:proofErr w:type="spellEnd"/>
-      <w:r>
-        <w:t xml:space="preserve"> n’est pas syntaxiquement valide.</w:t>
-      </w:r>
-    </w:p>
-    <w:p>
-      <w:pPr>
-        <w:pStyle w:val="Sansinterligne"/>
-        <w:jc w:val="both"/>
-      </w:pPr>
-      <w:r>
-        <w:tab/>
-      </w:r>
-      <w:r>
-        <w:tab/>
-        <w:t xml:space="preserve">- L’un des tronçons décrit dans le fichier </w:t>
-      </w:r>
-      <w:proofErr w:type="spellStart"/>
-      <w:r>
-        <w:t>xml</w:t>
-      </w:r>
-      <w:proofErr w:type="spellEnd"/>
-      <w:r>
-        <w:t xml:space="preserve"> référence une intersection inconnue.</w:t>
-      </w:r>
-    </w:p>
-    <w:p>
-      <w:pPr>
-        <w:pStyle w:val="Sansinterligne"/>
-        <w:jc w:val="both"/>
-        <w:rPr>
-          <w:b/>
-        </w:rPr>
-      </w:pPr>
-    </w:p>
-    <w:p>
-      <w:pPr>
-        <w:pStyle w:val="Sansinterligne"/>
-        <w:jc w:val="both"/>
-        <w:rPr>
-          <w:b/>
-        </w:rPr>
-      </w:pPr>
-    </w:p>
-    <w:p>
-      <w:pPr>
-        <w:pStyle w:val="Sansinterligne"/>
-        <w:jc w:val="both"/>
-        <w:rPr>
-          <w:b/>
-        </w:rPr>
-      </w:pPr>
-      <w:r>
-        <w:rPr>
-          <w:b/>
-        </w:rPr>
-        <w:t>Cas d'utilisation:</w:t>
-      </w:r>
-    </w:p>
-    <w:p>
-      <w:pPr>
-        <w:pStyle w:val="Sansinterligne"/>
-        <w:ind w:firstLine="708"/>
-        <w:jc w:val="both"/>
-      </w:pPr>
-      <w:r>
-        <w:t>Cha</w:t>
-      </w:r>
-      <w:r>
-        <w:t>rger les demandes de livraisons à planifier</w:t>
-      </w:r>
-    </w:p>
-    <w:p>
-      <w:pPr>
-        <w:pStyle w:val="Sansinterligne"/>
-        <w:jc w:val="both"/>
-        <w:rPr>
-          <w:b/>
-        </w:rPr>
-      </w:pPr>
-      <w:r>
-        <w:rPr>
-          <w:b/>
-        </w:rPr>
-        <w:t>Description abrégée:</w:t>
-      </w:r>
-    </w:p>
-    <w:p>
-      <w:pPr>
-        <w:pStyle w:val="Sansinterligne"/>
-        <w:ind w:left="708"/>
-        <w:jc w:val="both"/>
-      </w:pPr>
-      <w:r>
-        <w:t xml:space="preserve">L’utilisateur demande au système de charger des demandes de livraison à planifier. </w:t>
-      </w:r>
-      <w:r>
-        <w:t xml:space="preserve">L'utilisateur </w:t>
-      </w:r>
-      <w:r>
-        <w:t>choisit un</w:t>
-      </w:r>
-      <w:r>
-        <w:t xml:space="preserve"> fichier XML décrivant les demandes de livraisons à planifier. Le système affiche la position de chaque d</w:t>
-      </w:r>
-      <w:r>
-        <w:t>emande de livraison sur le plan, ainsi que, pour chaque demande de livraison, sa plage horaire.</w:t>
-      </w:r>
-    </w:p>
-    <w:p>
-      <w:pPr>
-        <w:pStyle w:val="Sansinterligne"/>
-        <w:jc w:val="both"/>
-        <w:rPr>
-          <w:b/>
-        </w:rPr>
-      </w:pPr>
-      <w:r>
-        <w:rPr>
-          <w:b/>
-        </w:rPr>
-        <w:t>Précondition:</w:t>
-      </w:r>
-    </w:p>
-    <w:p>
-      <w:pPr>
-        <w:pStyle w:val="Sansinterligne"/>
-        <w:ind w:firstLine="708"/>
-        <w:jc w:val="both"/>
-      </w:pPr>
-      <w:r>
-        <w:t>Un plan est chargé.</w:t>
-      </w:r>
-    </w:p>
-    <w:p>
-      <w:pPr>
-        <w:pStyle w:val="Sansinterligne"/>
-        <w:jc w:val="both"/>
-        <w:rPr>
-          <w:b/>
-        </w:rPr>
-      </w:pPr>
-      <w:r>
-        <w:rPr>
-          <w:b/>
-        </w:rPr>
-        <w:t>Scénario principal:</w:t>
-      </w:r>
-    </w:p>
-    <w:p>
-      <w:pPr>
-        <w:pStyle w:val="Sansinterligne"/>
-        <w:ind w:left="708"/>
-        <w:jc w:val="both"/>
-      </w:pPr>
-      <w:r>
-        <w:t>1) Le système demande</w:t>
-      </w:r>
-      <w:r>
-        <w:t xml:space="preserve"> à l’utilisateur de choisir </w:t>
-      </w:r>
-      <w:r>
-        <w:t>un fichier XML décrivant les demandes de livraisons à planifier.</w:t>
-      </w:r>
-    </w:p>
-    <w:p>
-      <w:pPr>
-        <w:pStyle w:val="Sansinterligne"/>
-        <w:ind w:firstLine="708"/>
-        <w:jc w:val="both"/>
-      </w:pPr>
-      <w:r>
-        <w:t xml:space="preserve">2) L'utilisateur </w:t>
-      </w:r>
-      <w:r>
-        <w:t>choisit le fichier contenant l</w:t>
-      </w:r>
-      <w:r>
-        <w:t>es demandes de livraisons à planifier.</w:t>
-      </w:r>
-    </w:p>
-    <w:p>
-      <w:pPr>
-        <w:pStyle w:val="Sansinterligne"/>
-        <w:ind w:firstLine="708"/>
-        <w:jc w:val="both"/>
-      </w:pPr>
-      <w:r>
-        <w:t>3) Le système affiche le plan où chaque demande de livraison est mise en évidence.</w:t>
-      </w:r>
-    </w:p>
-    <w:p>
-      <w:pPr>
-        <w:pStyle w:val="Sansinterligne"/>
-        <w:jc w:val="both"/>
-        <w:rPr>
-          <w:b/>
-        </w:rPr>
-      </w:pPr>
-      <w:r>
-        <w:rPr>
-          <w:b/>
-        </w:rPr>
-        <w:t>Alternatives:</w:t>
-      </w:r>
-    </w:p>
-    <w:p>
-      <w:pPr>
-        <w:pStyle w:val="Sansinterligne"/>
-        <w:ind w:left="708"/>
-        <w:jc w:val="both"/>
-      </w:pPr>
-      <w:r>
-        <w:rPr>
-          <w:i/>
-        </w:rPr>
-        <w:t>2</w:t>
-      </w:r>
-      <w:r>
-        <w:rPr>
-          <w:i/>
-        </w:rPr>
-        <w:t>a</w:t>
-      </w:r>
-      <w:r>
-        <w:rPr>
-          <w:i/>
-        </w:rPr>
-        <w:t xml:space="preserve">) </w:t>
-      </w:r>
-      <w:r>
-        <w:t>Le fichier</w:t>
-      </w:r>
-      <w:r>
-        <w:t xml:space="preserve"> choisit par l’utilisateur</w:t>
-      </w:r>
-      <w:r>
-        <w:t xml:space="preserve"> n’est pas valide</w:t>
-      </w:r>
-      <w:r>
-        <w:t xml:space="preserve"> (se référer à la liste des erreurs pour la définition des cas de non validité du fichier)</w:t>
-      </w:r>
-      <w:r>
-        <w:t>. Le système indique que le fichier n'est pas valide et retourne à l'étape 1.</w:t>
-      </w:r>
-    </w:p>
-    <w:p>
-      <w:pPr>
-        <w:pStyle w:val="Sansinterligne"/>
-        <w:ind w:left="708"/>
-        <w:jc w:val="both"/>
-      </w:pPr>
-      <w:r>
-        <w:rPr>
-          <w:i/>
-        </w:rPr>
-        <w:t>1-3</w:t>
-      </w:r>
-      <w:r>
-        <w:rPr>
-          <w:i/>
-        </w:rPr>
-        <w:t>a)</w:t>
-      </w:r>
-      <w:r>
-        <w:t xml:space="preserve"> L'utilisateur indique au système qu'il souhaite annuler le chargement du fichier. Le système annule la demande de saisie.</w:t>
-      </w:r>
-    </w:p>
-    <w:p>
-      <w:pPr>
-        <w:pStyle w:val="Sansinterligne"/>
-        <w:ind w:left="708"/>
-        <w:jc w:val="both"/>
-      </w:pPr>
-    </w:p>
-    <w:p>
-      <w:pPr>
-        <w:pStyle w:val="Sansinterligne"/>
-        <w:jc w:val="both"/>
-      </w:pPr>
-      <w:r>
-        <w:t xml:space="preserve">Liste des erreurs : </w:t>
-      </w:r>
-    </w:p>
-    <w:p>
-      <w:pPr>
-        <w:pStyle w:val="Sansinterligne"/>
-        <w:ind w:left="708"/>
-        <w:jc w:val="both"/>
-      </w:pPr>
-      <w:r>
-        <w:rPr>
-          <w:i/>
-        </w:rPr>
-        <w:t>-</w:t>
-      </w:r>
-      <w:r>
-        <w:t xml:space="preserve"> Le fichier n'existe pas. </w:t>
-      </w:r>
-    </w:p>
-    <w:p>
-      <w:pPr>
-        <w:pStyle w:val="Sansinterligne"/>
-        <w:ind w:left="708"/>
-        <w:jc w:val="both"/>
-      </w:pPr>
-      <w:r>
-        <w:rPr>
-          <w:i/>
-        </w:rPr>
-        <w:t>-</w:t>
-      </w:r>
-      <w:r>
-        <w:t xml:space="preserve"> Le fichier décrit</w:t>
-      </w:r>
-      <w:r>
-        <w:t xml:space="preserve"> des fenêtres de livraisons qui se </w:t>
-      </w:r>
-      <w:r>
-        <w:t>chevauchent.</w:t>
-      </w:r>
-    </w:p>
-    <w:p>
-      <w:pPr>
-        <w:pStyle w:val="Sansinterligne"/>
-        <w:ind w:left="708"/>
-        <w:jc w:val="both"/>
-      </w:pPr>
-      <w:r>
-        <w:rPr>
-          <w:i/>
-        </w:rPr>
-        <w:t>-</w:t>
-      </w:r>
-      <w:r>
-        <w:t xml:space="preserve"> Le fichier contient une adresse qui n'existe pas dans le plan. </w:t>
-      </w:r>
-    </w:p>
-    <w:p>
-      <w:pPr>
-        <w:pStyle w:val="Sansinterligne"/>
-        <w:ind w:left="708"/>
-        <w:jc w:val="both"/>
-      </w:pPr>
-      <w:r>
-        <w:rPr>
-          <w:i/>
-        </w:rPr>
-        <w:t>-</w:t>
-      </w:r>
-      <w:r>
-        <w:t xml:space="preserve"> Le fichier décrit</w:t>
-      </w:r>
-      <w:r>
-        <w:t xml:space="preserve"> une fenêtre de livraison dont la date de fin est antérieure à la date de début. </w:t>
-      </w:r>
-      <w:r>
-        <w:rPr>
-          <w:i/>
-        </w:rPr>
-        <w:t xml:space="preserve">- </w:t>
-      </w:r>
-      <w:r>
-        <w:t xml:space="preserve">Le fichier n’est pas syntaxiquement valide. </w:t>
-      </w:r>
-    </w:p>
-    <w:p>
-      <w:pPr>
-        <w:pStyle w:val="Sansinterligne"/>
-        <w:jc w:val="both"/>
-      </w:pPr>
-    </w:p>
-    <w:p>
-      <w:pPr>
-        <w:pStyle w:val="Sansinterligne"/>
-        <w:jc w:val="both"/>
-        <w:rPr>
-          <w:b/>
-        </w:rPr>
-      </w:pPr>
-    </w:p>
-    <w:p>
-      <w:pPr>
-        <w:pStyle w:val="Sansinterligne"/>
-        <w:jc w:val="both"/>
-        <w:rPr>
-          <w:b/>
-        </w:rPr>
-      </w:pPr>
-    </w:p>
-    <w:p>
-      <w:pPr>
-        <w:pStyle w:val="Sansinterligne"/>
-        <w:jc w:val="both"/>
-        <w:rPr>
-          <w:b/>
-        </w:rPr>
-      </w:pPr>
-      <w:r>
-        <w:rPr>
-          <w:b/>
-        </w:rPr>
-        <w:t>Cas d'utilisation:</w:t>
-      </w:r>
-    </w:p>
-    <w:p>
-      <w:pPr>
-        <w:pStyle w:val="Sansinterligne"/>
-        <w:ind w:firstLine="708"/>
-        <w:jc w:val="both"/>
-      </w:pPr>
-      <w:r>
-        <w:t>Calculer une tournée.</w:t>
-      </w:r>
-    </w:p>
-    <w:p>
-      <w:pPr>
-        <w:pStyle w:val="Sansinterligne"/>
-        <w:jc w:val="both"/>
-        <w:rPr>
-          <w:b/>
-        </w:rPr>
-      </w:pPr>
-      <w:r>
-        <w:rPr>
-          <w:b/>
-        </w:rPr>
-        <w:t>Description abrégée:</w:t>
-      </w:r>
-    </w:p>
-    <w:p>
-      <w:pPr>
-        <w:pStyle w:val="Sansinterligne"/>
-        <w:ind w:left="708"/>
-        <w:jc w:val="both"/>
-      </w:pPr>
-      <w:r>
-        <w:t>L'utilisateur demande au système de calculer la tournée de livraison. Le système calcule la tournée à partir des données qu'il possède sur les points de livraison puis affiche l'itinéraire à emprunter sur le plan. Le système affiche aussi, dans une autre partie de l'écran</w:t>
-      </w:r>
-      <w:r>
-        <w:t>, les livraisons dans l'ordre dans</w:t>
-      </w:r>
-      <w:r>
-        <w:t xml:space="preserve"> </w:t>
-      </w:r>
-      <w:r>
-        <w:t>lesquelles</w:t>
-      </w:r>
-      <w:r>
-        <w:t xml:space="preserve"> </w:t>
-      </w:r>
-      <w:r>
-        <w:t xml:space="preserve">elles </w:t>
-      </w:r>
-      <w:r>
-        <w:t>vont être réalisées.</w:t>
-      </w:r>
-    </w:p>
-    <w:p>
-      <w:pPr>
-        <w:pStyle w:val="Sansinterligne"/>
-        <w:jc w:val="both"/>
-        <w:rPr>
-          <w:b/>
-        </w:rPr>
-      </w:pPr>
-      <w:r>
-        <w:rPr>
-          <w:b/>
-        </w:rPr>
-        <w:t>Préconditions:</w:t>
-      </w:r>
-    </w:p>
-    <w:p>
-      <w:pPr>
-        <w:pStyle w:val="Sansinterligne"/>
-        <w:ind w:firstLine="708"/>
-        <w:jc w:val="both"/>
-      </w:pPr>
-      <w:r>
-        <w:t>Un plan est chargé.</w:t>
-      </w:r>
-    </w:p>
-    <w:p>
-      <w:pPr>
-        <w:pStyle w:val="Sansinterligne"/>
-        <w:ind w:firstLine="708"/>
-        <w:jc w:val="both"/>
-      </w:pPr>
-      <w:r>
-        <w:t>Un ensemble de points de livraison est chargé.</w:t>
-      </w:r>
-    </w:p>
-    <w:p>
-      <w:pPr>
-        <w:pStyle w:val="Sansinterligne"/>
-        <w:jc w:val="both"/>
-        <w:rPr>
-          <w:b/>
-        </w:rPr>
-      </w:pPr>
-      <w:r>
-        <w:rPr>
-          <w:b/>
-        </w:rPr>
-        <w:t>Scénario principal:</w:t>
-      </w:r>
-    </w:p>
-    <w:p>
-      <w:pPr>
-        <w:pStyle w:val="Sansinterligne"/>
-        <w:ind w:left="708"/>
-        <w:jc w:val="both"/>
-      </w:pPr>
-      <w:r>
-        <w:t>1) Le système calcule l'itinéraire à partir des données qu'il possède sur les points de livraison (fenêtre temporelle et localisation).</w:t>
-      </w:r>
-    </w:p>
-    <w:p>
-      <w:pPr>
-        <w:pStyle w:val="Sansinterligne"/>
-        <w:ind w:firstLine="708"/>
-        <w:jc w:val="both"/>
-      </w:pPr>
-      <w:r>
-        <w:t>2) Le système affiche sur le plan, l'itinéraire à emprunter.</w:t>
-      </w:r>
-    </w:p>
-    <w:p>
-      <w:pPr>
-        <w:pStyle w:val="Sansinterligne"/>
-        <w:ind w:left="708"/>
-        <w:jc w:val="both"/>
-      </w:pPr>
-      <w:r>
-        <w:t xml:space="preserve">3) Le système affiche la liste </w:t>
-      </w:r>
-      <w:r>
-        <w:t>des livraisons</w:t>
-      </w:r>
-      <w:r>
-        <w:t xml:space="preserve"> dans un autre cadre de l'écran. Cette liste respecte le même ordre que celui de la tournée.</w:t>
-      </w:r>
-    </w:p>
-    <w:p>
-      <w:pPr>
-        <w:pStyle w:val="Sansinterligne"/>
-        <w:jc w:val="both"/>
-      </w:pPr>
-    </w:p>
-    <w:p>
-      <w:pPr>
-        <w:pStyle w:val="Sansinterligne"/>
-        <w:jc w:val="both"/>
-        <w:rPr>
-          <w:b/>
-        </w:rPr>
-      </w:pPr>
-      <w:r>
-        <w:rPr>
-          <w:b/>
-        </w:rPr>
-        <w:t>Alternatives:</w:t>
-      </w:r>
-    </w:p>
-    <w:p>
-      <w:pPr>
-        <w:pStyle w:val="Sansinterligne"/>
-        <w:ind w:left="705"/>
-        <w:jc w:val="both"/>
-      </w:pPr>
-      <w:r>
-        <w:rPr>
-          <w:i/>
-        </w:rPr>
-        <w:t>1a)</w:t>
-      </w:r>
-      <w:r>
-        <w:t xml:space="preserve"> Le temps de  calcul de la tournée par le système dépasse</w:t>
-      </w:r>
-      <w:r>
-        <w:t xml:space="preserve"> le temps limite de calcul fixé. On passe à l’étape 2, mais l’itinéraire affiché par le système n’est pas l’itinéraire optimum, c’est le meilleur itinéraire que le système ait pu calculer dans le temps limite.  </w:t>
-      </w:r>
-    </w:p>
-    <w:p>
-      <w:pPr>
-        <w:pStyle w:val="Sansinterligne"/>
-        <w:ind w:firstLine="708"/>
-        <w:jc w:val="both"/>
-      </w:pPr>
-      <w:r>
-        <w:rPr>
-          <w:i/>
-        </w:rPr>
-        <w:t>3a)</w:t>
-      </w:r>
-      <w:r>
-        <w:t xml:space="preserve"> Certaines livraisons ne respectent pas la fenêtre temporelle qui leur imposée.</w:t>
-      </w:r>
-    </w:p>
-    <w:p>
-      <w:pPr>
-        <w:pStyle w:val="Sansinterligne"/>
-        <w:ind w:firstLine="708"/>
-        <w:jc w:val="both"/>
-      </w:pPr>
-      <w:r>
-        <w:t>Ces livraisons sont signalées à l'utilisateur par un indicateur visuel.</w:t>
-      </w:r>
-    </w:p>
-    <w:p>
-      <w:pPr>
-        <w:pStyle w:val="Sansinterligne"/>
-        <w:jc w:val="both"/>
-      </w:pPr>
-    </w:p>
-    <w:p>
-      <w:pPr>
-        <w:pStyle w:val="Sansinterligne"/>
-        <w:jc w:val="both"/>
-      </w:pPr>
-    </w:p>
-    <w:p>
-      <w:pPr>
-        <w:pStyle w:val="Sansinterligne"/>
-        <w:jc w:val="both"/>
-      </w:pPr>
-    </w:p>
-    <w:p>
-      <w:pPr>
-        <w:pStyle w:val="Sansinterligne"/>
-        <w:jc w:val="both"/>
-        <w:rPr>
-          <w:b/>
-        </w:rPr>
-      </w:pPr>
-      <w:r>
-        <w:rPr>
-          <w:b/>
-        </w:rPr>
-        <w:t>Cas d’utilisation : </w:t>
-      </w:r>
-    </w:p>
-    <w:p>
-      <w:pPr>
-        <w:pStyle w:val="Sansinterligne"/>
-        <w:jc w:val="both"/>
-      </w:pPr>
-      <w:r>
-        <w:tab/>
-        <w:t>Modifier les livraisons d’une tournée</w:t>
-      </w:r>
-    </w:p>
-    <w:p>
-      <w:pPr>
-        <w:pStyle w:val="Sansinterligne"/>
-        <w:jc w:val="both"/>
-      </w:pPr>
-      <w:r>
-        <w:tab/>
-      </w:r>
-    </w:p>
-    <w:p>
-      <w:pPr>
-        <w:pStyle w:val="Sansinterligne"/>
-        <w:jc w:val="both"/>
-      </w:pPr>
-      <w:r>
-        <w:tab/>
-        <w:t>Ce cas d’utilisation est détaillé ici en plusieurs scenarios possibles de modification</w:t>
-      </w:r>
-    </w:p>
-    <w:p>
-      <w:pPr>
-        <w:pStyle w:val="Sansinterligne"/>
-        <w:ind w:firstLine="708"/>
-        <w:jc w:val="both"/>
-      </w:pPr>
-    </w:p>
-    <w:p>
-      <w:pPr>
-        <w:pStyle w:val="Sansinterligne"/>
-        <w:jc w:val="both"/>
-        <w:rPr>
-          <w:b/>
-          <w:i/>
-        </w:rPr>
-      </w:pPr>
-      <w:r>
-        <w:rPr>
-          <w:b/>
-          <w:i/>
-        </w:rPr>
-        <w:t>Cas d’utilisation</w:t>
-      </w:r>
-      <w:r>
-        <w:rPr>
-          <w:b/>
-          <w:i/>
-        </w:rPr>
-        <w:t xml:space="preserve"> 1</w:t>
-      </w:r>
-      <w:r>
-        <w:rPr>
-          <w:b/>
-          <w:i/>
-        </w:rPr>
-        <w:t>:</w:t>
-      </w:r>
-    </w:p>
-    <w:p>
-      <w:pPr>
-        <w:pStyle w:val="Sansinterligne"/>
-        <w:ind w:firstLine="708"/>
-        <w:jc w:val="both"/>
-      </w:pPr>
-      <w:r>
-        <w:t>Supprimer des livraisons</w:t>
-      </w:r>
-    </w:p>
-    <w:p>
-      <w:pPr>
-        <w:pStyle w:val="Sansinterligne"/>
-        <w:jc w:val="both"/>
-      </w:pPr>
-      <w:r>
-        <w:rPr>
-          <w:b/>
-        </w:rPr>
-        <w:t>Description abrégée:</w:t>
-      </w:r>
-      <w:r>
-        <w:t xml:space="preserve"> </w:t>
-      </w:r>
-    </w:p>
-    <w:p>
-      <w:pPr>
-        <w:pStyle w:val="Sansinterligne"/>
-        <w:ind w:left="708"/>
-        <w:jc w:val="both"/>
-      </w:pPr>
-      <w:r>
-        <w:t xml:space="preserve">L'utilisateur sélectionne des points de livraison d'une tournée qu’il souhaite supprimer de la tournée et </w:t>
-      </w:r>
-      <w:r>
-        <w:t xml:space="preserve">demande au système de supprimer ces livraisons. </w:t>
-      </w:r>
-      <w:r>
-        <w:t xml:space="preserve">Le système </w:t>
-      </w:r>
-      <w:r>
-        <w:t xml:space="preserve">effectue la suppression et </w:t>
-      </w:r>
-      <w:r>
-        <w:t xml:space="preserve">affiche la nouvelle </w:t>
-      </w:r>
-      <w:r>
-        <w:t>tournée.</w:t>
-      </w:r>
-    </w:p>
-    <w:p>
-      <w:pPr>
-        <w:pStyle w:val="Sansinterligne"/>
-        <w:jc w:val="both"/>
-      </w:pPr>
-      <w:r>
-        <w:rPr>
-          <w:b/>
-        </w:rPr>
-        <w:t>Précondition:</w:t>
-      </w:r>
-      <w:r>
-        <w:t xml:space="preserve"> </w:t>
-      </w:r>
-    </w:p>
-    <w:p>
-      <w:pPr>
-        <w:pStyle w:val="Sansinterligne"/>
-        <w:ind w:firstLine="708"/>
-        <w:jc w:val="both"/>
-      </w:pPr>
-      <w:r>
-        <w:t>Le plan est chargé, la demande est chargée et une tournée est calculée.</w:t>
-      </w:r>
-    </w:p>
-    <w:p>
-      <w:pPr>
-        <w:pStyle w:val="Sansinterligne"/>
-        <w:jc w:val="both"/>
-        <w:rPr>
-          <w:b/>
-        </w:rPr>
-      </w:pPr>
-      <w:r>
-        <w:rPr>
-          <w:b/>
-        </w:rPr>
-        <w:t>Scénario principal:</w:t>
-      </w:r>
-    </w:p>
-    <w:p>
-      <w:pPr>
-        <w:pStyle w:val="Sansinterligne"/>
-        <w:ind w:firstLine="708"/>
-        <w:jc w:val="both"/>
-      </w:pPr>
-      <w:r>
-        <w:rPr>
-          <w:i/>
-        </w:rPr>
-        <w:t>1</w:t>
-      </w:r>
-      <w:r>
-        <w:t xml:space="preserve">) </w:t>
-      </w:r>
-      <w:r>
-        <w:t>L'utilisateur choisit</w:t>
-      </w:r>
-      <w:r>
-        <w:t xml:space="preserve"> des points de livraison qui appartiennent à la tournée calculée.</w:t>
-      </w:r>
-    </w:p>
-    <w:p>
-      <w:pPr>
-        <w:pStyle w:val="Sansinterligne"/>
-        <w:ind w:firstLine="708"/>
-        <w:jc w:val="both"/>
-      </w:pPr>
-      <w:r>
-        <w:rPr>
-          <w:i/>
-        </w:rPr>
-        <w:t>2)</w:t>
-      </w:r>
-      <w:r>
-        <w:t xml:space="preserve"> L'utilisateur </w:t>
-      </w:r>
-      <w:r>
-        <w:t>demande au système de supprimer les points de livraisons choisis.</w:t>
-      </w:r>
-    </w:p>
-    <w:p>
-      <w:pPr>
-        <w:pStyle w:val="Sansinterligne"/>
-        <w:ind w:firstLine="708"/>
-        <w:jc w:val="both"/>
-      </w:pPr>
-      <w:r>
-        <w:t>3) Le système enlève les points de livraison choisis de la tournée.</w:t>
-      </w:r>
-    </w:p>
-    <w:p>
-      <w:pPr>
-        <w:pStyle w:val="Sansinterligne"/>
-        <w:ind w:firstLine="708"/>
-        <w:jc w:val="both"/>
-      </w:pPr>
-      <w:r>
-        <w:rPr>
-          <w:i/>
-        </w:rPr>
-        <w:t>4</w:t>
-      </w:r>
-      <w:r>
-        <w:rPr>
-          <w:i/>
-        </w:rPr>
-        <w:t>)</w:t>
-      </w:r>
-      <w:r>
-        <w:t xml:space="preserve"> Le système affiche la nouvelle tournée</w:t>
-      </w:r>
-      <w:r>
-        <w:t xml:space="preserve"> modifiée</w:t>
-      </w:r>
-      <w:r>
-        <w:t>.</w:t>
-      </w:r>
-    </w:p>
-    <w:p>
-      <w:pPr>
-        <w:pStyle w:val="Sansinterligne"/>
-        <w:jc w:val="both"/>
-        <w:rPr>
-          <w:b/>
-        </w:rPr>
-      </w:pPr>
-      <w:r>
-        <w:rPr>
-          <w:b/>
-        </w:rPr>
-        <w:t>Alternatives:</w:t>
-      </w:r>
-    </w:p>
-    <w:p>
-      <w:pPr>
-        <w:pStyle w:val="Sansinterligne"/>
-        <w:ind w:left="708"/>
-        <w:jc w:val="both"/>
-      </w:pPr>
-      <w:r>
-        <w:rPr>
-          <w:i/>
-        </w:rPr>
-        <w:t>2</w:t>
-      </w:r>
-      <w:r>
-        <w:rPr>
-          <w:i/>
-        </w:rPr>
-        <w:t>a)</w:t>
-      </w:r>
-      <w:r>
-        <w:t xml:space="preserve"> Un point de livraison choisi</w:t>
-      </w:r>
-      <w:r>
-        <w:t xml:space="preserve"> n'appart</w:t>
-      </w:r>
-      <w:r>
-        <w:t xml:space="preserve">ient pas à la tournée calculée. </w:t>
-      </w:r>
-      <w:r>
-        <w:t>Le système indique que le point n'est pas valide et retourne à l'étape 1.</w:t>
-      </w:r>
-    </w:p>
-    <w:p>
-      <w:pPr>
-        <w:pStyle w:val="Sansinterligne"/>
-        <w:ind w:left="708"/>
-        <w:jc w:val="both"/>
-      </w:pPr>
-      <w:r>
-        <w:rPr>
-          <w:i/>
-        </w:rPr>
-        <w:t>2b</w:t>
-      </w:r>
-      <w:r>
-        <w:rPr>
-          <w:i/>
-        </w:rPr>
-        <w:t>)</w:t>
-      </w:r>
-      <w:r>
-        <w:t xml:space="preserve"> Un point sélectionné est l'</w:t>
-      </w:r>
-      <w:r>
-        <w:t>entrepôt. L</w:t>
-      </w:r>
-      <w:r>
-        <w:t>e système indique qu'il n'est pas possible de supprimer l'</w:t>
-      </w:r>
-      <w:r>
-        <w:t>entrepôt</w:t>
-      </w:r>
-      <w:r>
-        <w:t>.</w:t>
-      </w:r>
-    </w:p>
-    <w:p>
-      <w:pPr>
-        <w:pStyle w:val="Sansinterligne"/>
-        <w:jc w:val="both"/>
-        <w:rPr>
-          <w:i/>
-        </w:rPr>
-      </w:pPr>
-    </w:p>
-    <w:p>
-      <w:pPr>
-        <w:pStyle w:val="Sansinterligne"/>
-        <w:jc w:val="both"/>
-      </w:pPr>
-    </w:p>
-    <w:p>
-      <w:pPr>
-        <w:pStyle w:val="Sansinterligne"/>
-        <w:jc w:val="both"/>
-        <w:rPr>
-          <w:b/>
-          <w:i/>
-        </w:rPr>
-      </w:pPr>
-      <w:r>
-        <w:rPr>
-          <w:b/>
-          <w:i/>
-        </w:rPr>
-        <w:lastRenderedPageBreak/>
-        <w:t>Cas d’utilisation</w:t>
-      </w:r>
-      <w:r>
-        <w:rPr>
-          <w:b/>
-          <w:i/>
-        </w:rPr>
-        <w:t xml:space="preserve"> 2</w:t>
-      </w:r>
-      <w:r>
-        <w:rPr>
-          <w:b/>
-          <w:i/>
-        </w:rPr>
-        <w:t>:</w:t>
-      </w:r>
-    </w:p>
-    <w:p>
-      <w:pPr>
-        <w:pStyle w:val="Sansinterligne"/>
-        <w:ind w:firstLine="708"/>
-        <w:jc w:val="both"/>
-      </w:pPr>
-      <w:r>
-        <w:t>Ajouter des livraisons</w:t>
-      </w:r>
-    </w:p>
-    <w:p>
-      <w:pPr>
-        <w:pStyle w:val="Sansinterligne"/>
-        <w:jc w:val="both"/>
-      </w:pPr>
-      <w:r>
-        <w:rPr>
-          <w:b/>
-        </w:rPr>
-        <w:t>Description abrégée:</w:t>
-      </w:r>
-      <w:r>
-        <w:t xml:space="preserve"> </w:t>
-      </w:r>
-    </w:p>
-    <w:p>
-      <w:pPr>
-        <w:pStyle w:val="Sansinterligne"/>
-        <w:ind w:left="708"/>
-        <w:jc w:val="both"/>
-      </w:pPr>
-      <w:r>
-        <w:t xml:space="preserve">L'utilisateur </w:t>
-      </w:r>
-      <w:r>
-        <w:t>choisit</w:t>
-      </w:r>
-      <w:r>
-        <w:t xml:space="preserve"> des points de livraison sur le plan et</w:t>
-      </w:r>
-      <w:r>
-        <w:t xml:space="preserve"> demande au système d’ajouter ces points de livraison. </w:t>
-      </w:r>
-      <w:r>
-        <w:t xml:space="preserve">Le système affiche la nouvelle tournée contenant les points de livraison </w:t>
-      </w:r>
-      <w:r>
-        <w:t>sélectionnés</w:t>
-      </w:r>
-      <w:r>
-        <w:t>.</w:t>
-      </w:r>
-    </w:p>
-    <w:p>
-      <w:pPr>
-        <w:pStyle w:val="Sansinterligne"/>
-        <w:jc w:val="both"/>
-      </w:pPr>
-      <w:r>
-        <w:rPr>
-          <w:b/>
-        </w:rPr>
-        <w:t>Précondition:</w:t>
-      </w:r>
-      <w:r>
-        <w:t xml:space="preserve"> </w:t>
-      </w:r>
-    </w:p>
-    <w:p>
-      <w:pPr>
-        <w:pStyle w:val="Sansinterligne"/>
-        <w:ind w:firstLine="708"/>
-        <w:jc w:val="both"/>
-      </w:pPr>
-      <w:r>
-        <w:t>Le plan est chargé, la demande est chargée et une tournée est calculée.</w:t>
-      </w:r>
-    </w:p>
-    <w:p>
-      <w:pPr>
-        <w:pStyle w:val="Sansinterligne"/>
-        <w:jc w:val="both"/>
-        <w:rPr>
-          <w:b/>
-        </w:rPr>
-      </w:pPr>
-      <w:r>
-        <w:rPr>
-          <w:b/>
-        </w:rPr>
-        <w:t>Scénario principal:</w:t>
-      </w:r>
-    </w:p>
-    <w:p>
-      <w:pPr>
-        <w:pStyle w:val="Sansinterligne"/>
-        <w:ind w:firstLine="708"/>
-        <w:jc w:val="both"/>
-      </w:pPr>
-      <w:r>
-        <w:rPr>
-          <w:i/>
-        </w:rPr>
-        <w:t>1)</w:t>
-      </w:r>
-      <w:r>
-        <w:t xml:space="preserve"> L'ut</w:t>
-      </w:r>
-      <w:r>
-        <w:t>ilisateur choisit</w:t>
-      </w:r>
-      <w:r>
-        <w:t xml:space="preserve"> les points de livraison à ajouter à la tournée. </w:t>
-      </w:r>
-    </w:p>
-    <w:p>
-      <w:pPr>
-        <w:pStyle w:val="Sansinterligne"/>
-        <w:ind w:firstLine="708"/>
-        <w:jc w:val="both"/>
-      </w:pPr>
-      <w:r>
-        <w:rPr>
-          <w:i/>
-        </w:rPr>
-        <w:t>2)</w:t>
-      </w:r>
-      <w:r>
-        <w:t xml:space="preserve"> L'utilisateur </w:t>
-      </w:r>
-      <w:r>
-        <w:t>demande au système d’</w:t>
-      </w:r>
-      <w:r>
-        <w:t>ajouter les points de livraison choisis.</w:t>
-      </w:r>
-    </w:p>
-    <w:p>
-      <w:pPr>
-        <w:pStyle w:val="Sansinterligne"/>
-        <w:ind w:left="708"/>
-        <w:jc w:val="both"/>
-      </w:pPr>
-      <w:r>
-        <w:t>3) Le système demande à l’utilisateur de choisir un point de livraison de la tournée après lequel les points de livraison choisis précédemment doivent être ajoutés.</w:t>
-      </w:r>
-    </w:p>
-    <w:p>
-      <w:pPr>
-        <w:pStyle w:val="Sansinterligne"/>
-        <w:ind w:left="708"/>
-        <w:jc w:val="both"/>
-      </w:pPr>
-      <w:r>
-        <w:t xml:space="preserve">4) L’utilisateur choisit le point demandé. </w:t>
-      </w:r>
-    </w:p>
-    <w:p>
-      <w:pPr>
-        <w:pStyle w:val="Sansinterligne"/>
-        <w:ind w:firstLine="708"/>
-        <w:jc w:val="both"/>
-      </w:pPr>
-      <w:r>
-        <w:t>5</w:t>
-      </w:r>
-      <w:r>
-        <w:t xml:space="preserve">) </w:t>
-      </w:r>
-      <w:r>
-        <w:t xml:space="preserve">Le système </w:t>
-      </w:r>
-      <w:r>
-        <w:t>ajoute à la tournée les points de livraison choisis</w:t>
-      </w:r>
-      <w:r>
-        <w:t>.</w:t>
-      </w:r>
-    </w:p>
-    <w:p>
-      <w:pPr>
-        <w:pStyle w:val="Sansinterligne"/>
-        <w:ind w:firstLine="708"/>
-        <w:jc w:val="both"/>
-      </w:pPr>
-      <w:r>
-        <w:t>6</w:t>
-      </w:r>
-      <w:r>
-        <w:t>)</w:t>
-      </w:r>
-      <w:r>
-        <w:t xml:space="preserve"> Le</w:t>
-      </w:r>
-      <w:r>
-        <w:t xml:space="preserve"> système affiche la nouvelle tournée.</w:t>
-      </w:r>
-    </w:p>
-    <w:p>
-      <w:pPr>
-        <w:pStyle w:val="Sansinterligne"/>
-        <w:jc w:val="both"/>
-      </w:pPr>
-    </w:p>
-    <w:p>
-      <w:pPr>
-        <w:pStyle w:val="Sansinterligne"/>
-        <w:jc w:val="both"/>
-        <w:rPr>
-          <w:b/>
-        </w:rPr>
-      </w:pPr>
-      <w:r>
-        <w:rPr>
-          <w:b/>
-        </w:rPr>
-        <w:t>Alternatives:</w:t>
-      </w:r>
-    </w:p>
-    <w:p>
-      <w:pPr>
-        <w:pStyle w:val="Sansinterligne"/>
-        <w:ind w:left="708"/>
-        <w:jc w:val="both"/>
-      </w:pPr>
-      <w:r>
-        <w:rPr>
-          <w:i/>
-        </w:rPr>
-        <w:t>2</w:t>
-      </w:r>
-      <w:r>
-        <w:rPr>
-          <w:i/>
-        </w:rPr>
-        <w:t>a)</w:t>
-      </w:r>
-      <w:r>
-        <w:t xml:space="preserve"> Un point sélectionné appartient à la tournée calculée. Le système indique que le point n'est pas valide et retourne à l'étape 1.</w:t>
-      </w:r>
-      <w:r>
-        <w:tab/>
-      </w:r>
-    </w:p>
-    <w:p>
-      <w:pPr>
-        <w:pStyle w:val="Sansinterligne"/>
-        <w:ind w:left="708"/>
-        <w:jc w:val="both"/>
-      </w:pPr>
-      <w:r>
-        <w:rPr>
-          <w:i/>
-        </w:rPr>
-        <w:t>4</w:t>
-      </w:r>
-      <w:r>
-        <w:rPr>
-          <w:i/>
-        </w:rPr>
-        <w:t>a)</w:t>
-      </w:r>
-      <w:r>
-        <w:t xml:space="preserve"> Le</w:t>
-      </w:r>
-      <w:r>
-        <w:t xml:space="preserve"> point sélectionné </w:t>
-      </w:r>
-      <w:r>
-        <w:t>n’</w:t>
-      </w:r>
-      <w:r>
-        <w:t>appartient</w:t>
-      </w:r>
-      <w:r>
-        <w:t xml:space="preserve"> pas</w:t>
-      </w:r>
-      <w:r>
-        <w:t xml:space="preserve"> à la tournée calculée. Le système indique que le point n'est pas valide et ret</w:t>
-      </w:r>
-      <w:r>
-        <w:t>ourne à l'étape 3</w:t>
-      </w:r>
-      <w:r>
-        <w:t>.</w:t>
+      <w:r>
+        <w:t xml:space="preserve"> l'étape 3.</w:t>
       </w:r>
     </w:p>
     <w:p>

</xml_diff>

<commit_message>
implémentation du bouton quitter
</commit_message>
<xml_diff>
--- a/AnalyseBesoin/CasUtilisation.docx
+++ b/AnalyseBesoin/CasUtilisation.docx
@@ -1028,10 +1028,19 @@
         <w:jc w:val="both"/>
       </w:pPr>
       <w:r>
-        <w:t xml:space="preserve">L'utilisateur sélectionne des points de livraison d'une tournée qu’il souhaite supprimer de la tournée et </w:t>
-      </w:r>
-      <w:r>
-        <w:t xml:space="preserve">demande au système de supprimer ces livraisons. </w:t>
+        <w:t>L'utilisateur sélectionne un point</w:t>
+      </w:r>
+      <w:r>
+        <w:t xml:space="preserve"> de livraison d'une tournée qu’il souhaite supprimer de la tournée et </w:t>
+      </w:r>
+      <w:r>
+        <w:t>dem</w:t>
+      </w:r>
+      <w:r>
+        <w:t>ande au système de supprimer cette livraison</w:t>
+      </w:r>
+      <w:r>
+        <w:t xml:space="preserve">. </w:t>
       </w:r>
       <w:r>
         <w:t xml:space="preserve">Le système </w:t>
@@ -1105,7 +1114,16 @@
         <w:t>L'utilisateur choisit</w:t>
       </w:r>
       <w:r>
-        <w:t xml:space="preserve"> des points de livraison qui appartiennent à la tournée calculée.</w:t>
+        <w:t xml:space="preserve"> un point</w:t>
+      </w:r>
+      <w:r>
+        <w:t xml:space="preserve"> de livraison qui </w:t>
+      </w:r>
+      <w:r>
+        <w:t>appartient</w:t>
+      </w:r>
+      <w:r>
+        <w:t xml:space="preserve"> à la tournée calculée.</w:t>
       </w:r>
     </w:p>
     <w:p>
@@ -1124,7 +1142,13 @@
         <w:t xml:space="preserve"> L'utilisateur </w:t>
       </w:r>
       <w:r>
-        <w:t>demande au système de supprimer les points de livraisons choisis.</w:t>
+        <w:t>dem</w:t>
+      </w:r>
+      <w:r>
+        <w:t>ande au système de supprimer le point de livraisons choisi</w:t>
+      </w:r>
+      <w:r>
+        <w:t>.</w:t>
       </w:r>
     </w:p>
     <w:p>
@@ -1134,7 +1158,13 @@
         <w:jc w:val="both"/>
       </w:pPr>
       <w:r>
-        <w:t>3) Le système enlève les points de livraison choisis de la tournée.</w:t>
+        <w:t xml:space="preserve">3) Le </w:t>
+      </w:r>
+      <w:r>
+        <w:t>système enlève le point de livraison choisi</w:t>
+      </w:r>
+      <w:r>
+        <w:t xml:space="preserve"> de la tournée.</w:t>
       </w:r>
     </w:p>
     <w:p>
@@ -1199,7 +1229,10 @@
         <w:t>a)</w:t>
       </w:r>
       <w:r>
-        <w:t xml:space="preserve"> Un point de livraison choisi</w:t>
+        <w:t xml:space="preserve"> Le</w:t>
+      </w:r>
+      <w:r>
+        <w:t xml:space="preserve"> point de livraison choisi</w:t>
       </w:r>
       <w:r>
         <w:t xml:space="preserve"> n'appart</w:t>
@@ -1230,7 +1263,10 @@
         <w:t>)</w:t>
       </w:r>
       <w:r>
-        <w:t xml:space="preserve"> Un point sélectionné est l'</w:t>
+        <w:t xml:space="preserve"> Le</w:t>
+      </w:r>
+      <w:r>
+        <w:t xml:space="preserve"> point sélectionné est l'</w:t>
       </w:r>
       <w:r>
         <w:t>entrepôt. L</w:t>
@@ -1253,6 +1289,8 @@
           <w:i/>
         </w:rPr>
       </w:pPr>
+      <w:bookmarkStart w:id="0" w:name="_GoBack"/>
+      <w:bookmarkEnd w:id="0"/>
     </w:p>
     <w:p>
       <w:pPr>
@@ -1457,7 +1495,13 @@
         <w:jc w:val="both"/>
       </w:pPr>
       <w:r>
-        <w:t>3) Le système demande à l’utilisateur de choisir un point de livraison de la tournée après lequel</w:t>
+        <w:t xml:space="preserve">3) Le système demande à l’utilisateur de choisir un point de livraison de la tournée </w:t>
+      </w:r>
+      <w:r>
+        <w:t>avant</w:t>
+      </w:r>
+      <w:r>
+        <w:t xml:space="preserve"> lequel</w:t>
       </w:r>
       <w:r>
         <w:t xml:space="preserve"> le point de livraison choisi précédemment doit être ajouté</w:t>
@@ -1576,12 +1620,7 @@
         <w:t>4a)</w:t>
       </w:r>
       <w:r>
-        <w:t xml:space="preserve"> Le point sélectionné n’appartient pas à la tournée calculée. Le système indique que le point n'est pas valide et retourne à</w:t>
-      </w:r>
-      <w:bookmarkStart w:id="0" w:name="_GoBack"/>
-      <w:bookmarkEnd w:id="0"/>
-      <w:r>
-        <w:t xml:space="preserve"> l'étape 3.</w:t>
+        <w:t xml:space="preserve"> Le point sélectionné n’appartient pas à la tournée calculée. Le système indique que le point n'est pas valide et retourne à l'étape 3.</w:t>
       </w:r>
     </w:p>
     <w:p>
@@ -1739,7 +1778,55 @@
         <w:t xml:space="preserve"> L'utilisateur choisit</w:t>
       </w:r>
       <w:r>
-        <w:t xml:space="preserve"> deux points de livraison. </w:t>
+        <w:t xml:space="preserve"> un point</w:t>
+      </w:r>
+      <w:r>
+        <w:t xml:space="preserve"> de livraison. </w:t>
+      </w:r>
+    </w:p>
+    <w:p>
+      <w:pPr>
+        <w:pStyle w:val="Sansinterligne"/>
+        <w:ind w:left="708"/>
+        <w:jc w:val="both"/>
+      </w:pPr>
+      <w:r>
+        <w:rPr>
+          <w:i/>
+        </w:rPr>
+        <w:t>2)</w:t>
+      </w:r>
+      <w:r>
+        <w:t xml:space="preserve"> L'utilisateur </w:t>
+      </w:r>
+      <w:r>
+        <w:t xml:space="preserve">demande au système </w:t>
+      </w:r>
+      <w:r>
+        <w:t>d’échanger ce point de livraison avec un autre point de livraison de la tournée</w:t>
+      </w:r>
+      <w:r>
+        <w:t>.</w:t>
+      </w:r>
+    </w:p>
+    <w:p>
+      <w:pPr>
+        <w:pStyle w:val="Sansinterligne"/>
+        <w:ind w:left="708"/>
+        <w:jc w:val="both"/>
+      </w:pPr>
+      <w:r>
+        <w:t xml:space="preserve">3) Le système demande à l’utilisateur de choisir le point de livraison avec lequel il veut échanger le premier point de livraison sélectionné. </w:t>
+      </w:r>
+    </w:p>
+    <w:p>
+      <w:pPr>
+        <w:pStyle w:val="Sansinterligne"/>
+        <w:ind w:left="708"/>
+        <w:jc w:val="both"/>
+      </w:pPr>
+      <w:r>
+        <w:t>4) L’utilisateur choisit le point demandé.</w:t>
       </w:r>
     </w:p>
     <w:p>
@@ -1749,16 +1836,10 @@
         <w:jc w:val="both"/>
       </w:pPr>
       <w:r>
-        <w:rPr>
-          <w:i/>
-        </w:rPr>
-        <w:t>2)</w:t>
-      </w:r>
-      <w:r>
-        <w:t xml:space="preserve"> L'utilisateur </w:t>
-      </w:r>
-      <w:r>
-        <w:t>demande au système d’échanger les deux points de livraison choisis.</w:t>
+        <w:t>5</w:t>
+      </w:r>
+      <w:r>
+        <w:t>) Le système échange les deux points de livraison choisis.</w:t>
       </w:r>
     </w:p>
     <w:p>
@@ -1768,13 +1849,39 @@
         <w:jc w:val="both"/>
       </w:pPr>
       <w:r>
-        <w:t>3) Le système échange les deux points de livraison choisis.</w:t>
-      </w:r>
-    </w:p>
-    <w:p>
-      <w:pPr>
-        <w:pStyle w:val="Sansinterligne"/>
-        <w:ind w:firstLine="708"/>
+        <w:rPr>
+          <w:i/>
+        </w:rPr>
+        <w:t>6</w:t>
+      </w:r>
+      <w:r>
+        <w:rPr>
+          <w:i/>
+        </w:rPr>
+        <w:t>)</w:t>
+      </w:r>
+      <w:r>
+        <w:t xml:space="preserve"> Le système affiche la nouvelle tournée.</w:t>
+      </w:r>
+    </w:p>
+    <w:p>
+      <w:pPr>
+        <w:pStyle w:val="Sansinterligne"/>
+        <w:jc w:val="both"/>
+        <w:rPr>
+          <w:b/>
+        </w:rPr>
+      </w:pPr>
+      <w:r>
+        <w:rPr>
+          <w:b/>
+        </w:rPr>
+        <w:t>Alternatives:</w:t>
+      </w:r>
+    </w:p>
+    <w:p>
+      <w:pPr>
+        <w:pStyle w:val="Sansinterligne"/>
         <w:jc w:val="both"/>
       </w:pPr>
       <w:r>
@@ -1787,58 +1894,31 @@
         <w:rPr>
           <w:i/>
         </w:rPr>
-        <w:t>)</w:t>
-      </w:r>
-      <w:r>
-        <w:t xml:space="preserve"> Le système affiche la nouvelle tournée.</w:t>
-      </w:r>
-    </w:p>
-    <w:p>
-      <w:pPr>
-        <w:pStyle w:val="Sansinterligne"/>
-        <w:jc w:val="both"/>
-        <w:rPr>
-          <w:b/>
-        </w:rPr>
-      </w:pPr>
-      <w:r>
-        <w:rPr>
-          <w:b/>
-        </w:rPr>
-        <w:t>Alternatives:</w:t>
-      </w:r>
-    </w:p>
-    <w:p>
-      <w:pPr>
-        <w:pStyle w:val="Sansinterligne"/>
-        <w:jc w:val="both"/>
-      </w:pPr>
-      <w:r>
-        <w:rPr>
-          <w:i/>
-        </w:rPr>
-        <w:t>2</w:t>
-      </w:r>
-      <w:r>
-        <w:rPr>
-          <w:i/>
-        </w:rPr>
         <w:t>a)</w:t>
       </w:r>
       <w:r>
-        <w:t xml:space="preserve"> Un point sélectionné n'appartient pas à la tournée calculée. Le système indique que le point n'est pas valide et retourne à l'étape 1.</w:t>
-      </w:r>
-    </w:p>
-    <w:p>
-      <w:pPr>
-        <w:pStyle w:val="Sansinterligne"/>
-        <w:jc w:val="both"/>
-      </w:pPr>
-      <w:r>
-        <w:rPr>
-          <w:i/>
-        </w:rPr>
-        <w:t>2b</w:t>
+        <w:t xml:space="preserve"> Le</w:t>
+      </w:r>
+      <w:r>
+        <w:t xml:space="preserve"> point sélectionné n'appartient pas à la tournée calculée. Le système indique que le point n'est pas valide et retourne à l'étape 1.</w:t>
+      </w:r>
+    </w:p>
+    <w:p>
+      <w:pPr>
+        <w:pStyle w:val="Sansinterligne"/>
+        <w:jc w:val="both"/>
+      </w:pPr>
+      <w:r>
+        <w:rPr>
+          <w:i/>
+        </w:rPr>
+        <w:t>4</w:t>
+      </w:r>
+      <w:r>
+        <w:rPr>
+          <w:i/>
+        </w:rPr>
+        <w:t>b</w:t>
       </w:r>
       <w:r>
         <w:rPr>

</xml_diff>